<commit_message>
final ready fir submition
</commit_message>
<xml_diff>
--- a/Final Course Project explain.docx
+++ b/Final Course Project explain.docx
@@ -7,8 +7,6 @@
         <w:pStyle w:val="NormalWeb"/>
         <w:spacing w:before="0" w:beforeAutospacing="0" w:after="0" w:afterAutospacing="0"/>
         <w:jc w:val="center"/>
-      </w:pPr>
-      <w:r>
         <w:rPr>
           <w:rFonts w:ascii="Arial" w:hAnsi="Arial" w:cs="Arial"/>
           <w:b/>
@@ -17,9 +15,9 @@
           <w:sz w:val="32"/>
           <w:szCs w:val="32"/>
           <w:u w:val="single"/>
-        </w:rPr>
-        <w:t>Airline Dataset</w:t>
-      </w:r>
+          <w:rtl/>
+        </w:rPr>
+      </w:pPr>
       <w:r>
         <w:rPr>
           <w:rFonts w:ascii="Arial" w:hAnsi="Arial" w:cs="Arial"/>
@@ -30,7 +28,133 @@
           <w:szCs w:val="32"/>
           <w:u w:val="single"/>
         </w:rPr>
+        <w:t>Airline Dataset</w:t>
+      </w:r>
+      <w:r>
+        <w:rPr>
+          <w:rFonts w:ascii="Arial" w:hAnsi="Arial" w:cs="Arial"/>
+          <w:b/>
+          <w:bCs/>
+          <w:color w:val="000000"/>
+          <w:sz w:val="32"/>
+          <w:szCs w:val="32"/>
+          <w:u w:val="single"/>
+        </w:rPr>
         <w:t xml:space="preserve"> satisfaction</w:t>
+      </w:r>
+    </w:p>
+    <w:p>
+      <w:pPr>
+        <w:pStyle w:val="NormalWeb"/>
+        <w:spacing w:before="0" w:beforeAutospacing="0" w:after="0" w:afterAutospacing="0"/>
+        <w:jc w:val="center"/>
+        <w:rPr>
+          <w:rFonts w:ascii="Arial" w:hAnsi="Arial" w:cs="Arial"/>
+          <w:b/>
+          <w:bCs/>
+          <w:color w:val="000000"/>
+          <w:sz w:val="32"/>
+          <w:szCs w:val="32"/>
+          <w:u w:val="single"/>
+          <w:rtl/>
+        </w:rPr>
+      </w:pPr>
+    </w:p>
+    <w:p>
+      <w:pPr>
+        <w:pStyle w:val="NormalWeb"/>
+        <w:spacing w:before="0" w:beforeAutospacing="0" w:after="0" w:afterAutospacing="0"/>
+        <w:rPr>
+          <w:rFonts w:ascii="Arial" w:hAnsi="Arial" w:cs="Arial"/>
+          <w:b/>
+          <w:bCs/>
+          <w:color w:val="000000"/>
+          <w:sz w:val="32"/>
+          <w:szCs w:val="32"/>
+          <w:u w:val="single"/>
+        </w:rPr>
+      </w:pPr>
+      <w:r>
+        <w:rPr>
+          <w:rFonts w:ascii="Arial" w:hAnsi="Arial" w:cs="Arial"/>
+          <w:b/>
+          <w:bCs/>
+          <w:color w:val="000000"/>
+          <w:sz w:val="32"/>
+          <w:szCs w:val="32"/>
+          <w:u w:val="single"/>
+        </w:rPr>
+        <w:t>Editors:</w:t>
+      </w:r>
+    </w:p>
+    <w:p>
+      <w:pPr>
+        <w:pStyle w:val="NormalWeb"/>
+        <w:spacing w:before="0" w:beforeAutospacing="0" w:after="0" w:afterAutospacing="0"/>
+        <w:rPr>
+          <w:rFonts w:ascii="Arial" w:hAnsi="Arial" w:cs="Arial"/>
+          <w:b/>
+          <w:bCs/>
+          <w:color w:val="000000"/>
+          <w:sz w:val="32"/>
+          <w:szCs w:val="32"/>
+          <w:u w:val="single"/>
+        </w:rPr>
+      </w:pPr>
+    </w:p>
+    <w:p>
+      <w:pPr>
+        <w:pStyle w:val="NormalWeb"/>
+        <w:spacing w:before="0" w:beforeAutospacing="0" w:after="0" w:afterAutospacing="0"/>
+        <w:rPr>
+          <w:rFonts w:ascii="Arial" w:hAnsi="Arial" w:cs="Arial"/>
+          <w:color w:val="000000"/>
+        </w:rPr>
+      </w:pPr>
+      <w:proofErr w:type="spellStart"/>
+      <w:r>
+        <w:rPr>
+          <w:rFonts w:ascii="Arial" w:hAnsi="Arial" w:cs="Arial"/>
+          <w:color w:val="000000"/>
+        </w:rPr>
+        <w:t>Linoy</w:t>
+      </w:r>
+      <w:proofErr w:type="spellEnd"/>
+      <w:r>
+        <w:rPr>
+          <w:rFonts w:ascii="Arial" w:hAnsi="Arial" w:cs="Arial"/>
+          <w:color w:val="000000"/>
+        </w:rPr>
+        <w:t xml:space="preserve"> </w:t>
+      </w:r>
+      <w:proofErr w:type="spellStart"/>
+      <w:r>
+        <w:rPr>
+          <w:rFonts w:ascii="Arial" w:hAnsi="Arial" w:cs="Arial"/>
+          <w:color w:val="000000"/>
+        </w:rPr>
+        <w:t>Noee</w:t>
+      </w:r>
+      <w:proofErr w:type="spellEnd"/>
+      <w:r>
+        <w:rPr>
+          <w:rFonts w:ascii="Arial" w:hAnsi="Arial" w:cs="Arial"/>
+          <w:color w:val="000000"/>
+        </w:rPr>
+        <w:t>- 316187863</w:t>
+      </w:r>
+    </w:p>
+    <w:p>
+      <w:pPr>
+        <w:pStyle w:val="NormalWeb"/>
+        <w:spacing w:before="0" w:beforeAutospacing="0" w:after="0" w:afterAutospacing="0"/>
+      </w:pPr>
+      <w:r>
+        <w:rPr>
+          <w:rFonts w:ascii="Arial" w:hAnsi="Arial" w:cs="Arial"/>
+          <w:color w:val="000000"/>
+        </w:rPr>
+        <w:t xml:space="preserve">Or Basker - 316388743 </w:t>
       </w:r>
     </w:p>
     <w:p>
@@ -368,6 +492,7 @@
         <w:pStyle w:val="ListParagraph"/>
       </w:pPr>
       <w:r>
+        <w:lastRenderedPageBreak/>
         <w:t xml:space="preserve">We load the dataset into a </w:t>
       </w:r>
       <w:proofErr w:type="spellStart"/>
@@ -432,7 +557,6 @@
         <w:pStyle w:val="ListParagraph"/>
       </w:pPr>
       <w:r>
-        <w:lastRenderedPageBreak/>
         <w:t xml:space="preserve">Optionally, we convert the transformed data back to </w:t>
       </w:r>
       <w:proofErr w:type="spellStart"/>
@@ -681,6 +805,7 @@
         </w:numPr>
       </w:pPr>
       <w:r>
+        <w:lastRenderedPageBreak/>
         <w:t>Assume multiple assumptions about the data, explain why you made those assumptions based on the work you’ve done so far</w:t>
       </w:r>
       <w:r>
@@ -719,7 +844,6 @@
         <w:ind w:left="1440"/>
       </w:pPr>
       <w:r>
-        <w:lastRenderedPageBreak/>
         <w:t xml:space="preserve">1. </w:t>
       </w:r>
       <w:r>
@@ -1094,7 +1218,6 @@
         </w:numPr>
       </w:pPr>
       <w:r>
-        <w:lastRenderedPageBreak/>
         <w:t xml:space="preserve">Prove and disprove the assumptions you have </w:t>
       </w:r>
       <w:proofErr w:type="gramStart"/>
@@ -1328,7 +1451,11 @@
         <w:t>a</w:t>
       </w:r>
       <w:r>
-        <w:t xml:space="preserve"> journey! We started by looking closely at how it's set up and what's inside. Then, we carefully cleaned up the data, making sure it was all good to go for analysis. This meant fixing any missing pieces and making sure categories were sorted out properly. As we dug deeper, we noticed some interesting connections between different parts of the data. It was cool to see how certain things affected passenger happiness the most. By testing out different ideas and assumptions, we got a better handle on how the data works. This whole experience taught us how important it is to get the data right before building models. </w:t>
+        <w:t xml:space="preserve"> journey! We started by looking closely at how it's set up and what's inside. Then, we carefully cleaned up the data, making sure it was all good to go </w:t>
+      </w:r>
+      <w:r>
+        <w:lastRenderedPageBreak/>
+        <w:t xml:space="preserve">for analysis. This meant fixing any missing pieces and making sure categories were sorted out properly. As we dug deeper, we noticed some interesting connections between different parts of the data. It was cool to see how certain things affected passenger happiness the most. By testing out different ideas and assumptions, we got a better handle on how the data works. This whole experience taught us how important it is to get the data right before building models. </w:t>
       </w:r>
     </w:p>
     <w:bookmarkEnd w:id="0"/>
@@ -3836,6 +3963,7 @@
   <w:style w:type="character" w:default="1" w:styleId="DefaultParagraphFont">
     <w:name w:val="Default Paragraph Font"/>
     <w:uiPriority w:val="1"/>
+    <w:semiHidden/>
     <w:unhideWhenUsed/>
   </w:style>
   <w:style w:type="table" w:default="1" w:styleId="TableNormal">

</xml_diff>